<commit_message>
Update SQLite to use datatype Real instead of Money
</commit_message>
<xml_diff>
--- a/documentation/Data modelling and database application – Project Report.docx
+++ b/documentation/Data modelling and database application – Project Report.docx
@@ -22,53 +22,48 @@
     <w:p>
       <w:pPr>
         <w:rPr>
+          <w:lang w:val="en-GB"/>
+        </w:rPr>
+      </w:pPr>
+      <w:r>
+        <w:rPr>
           <w:b/>
           <w:bCs/>
           <w:lang w:val="en-GB"/>
         </w:rPr>
-      </w:pPr>
-      <w:r>
+        <w:t>Task 2)</w:t>
+      </w:r>
+    </w:p>
+    <w:p>
+      <w:pPr>
         <w:rPr>
           <w:b/>
           <w:bCs/>
-          <w:lang w:val="en-GB"/>
-        </w:rPr>
-        <w:t>Task 2)</w:t>
-      </w:r>
-    </w:p>
-    <w:p>
-      <w:pPr>
-        <w:rPr>
-          <w:lang w:val="en-GB"/>
-        </w:rPr>
-      </w:pPr>
-      <w:r>
-        <w:rPr>
-          <w:lang w:val="en-GB"/>
-        </w:rPr>
-        <w:t xml:space="preserve">SELECT </w:t>
-      </w:r>
-      <w:proofErr w:type="gramStart"/>
-      <w:r>
-        <w:rPr>
-          <w:lang w:val="en-GB"/>
-        </w:rPr>
-        <w:t>COUNT(</w:t>
-      </w:r>
-      <w:proofErr w:type="spellStart"/>
-      <w:proofErr w:type="gramEnd"/>
-      <w:r>
-        <w:rPr>
-          <w:lang w:val="en-GB"/>
-        </w:rPr>
-        <w:t>employeeID</w:t>
-      </w:r>
-      <w:proofErr w:type="spellEnd"/>
-      <w:r>
-        <w:rPr>
-          <w:lang w:val="en-GB"/>
-        </w:rPr>
-        <w:t>)</w:t>
+          <w:u w:val="single"/>
+          <w:lang w:val="en-GB"/>
+        </w:rPr>
+      </w:pPr>
+      <w:r>
+        <w:rPr>
+          <w:b/>
+          <w:bCs/>
+          <w:u w:val="single"/>
+          <w:lang w:val="en-GB"/>
+        </w:rPr>
+        <w:t>How many employees of for a project titled "A" are involved in its plan “B”?</w:t>
+      </w:r>
+    </w:p>
+    <w:p>
+      <w:pPr>
+        <w:rPr>
+          <w:lang w:val="en-GB"/>
+        </w:rPr>
+      </w:pPr>
+      <w:r>
+        <w:rPr>
+          <w:lang w:val="en-GB"/>
+        </w:rPr>
+        <w:t>SELECT COUNT(employeeID)</w:t>
       </w:r>
       <w:r>
         <w:rPr>
@@ -92,172 +87,599 @@
         <w:rPr>
           <w:lang w:val="en-GB"/>
         </w:rPr>
-        <w:t xml:space="preserve">JOIN </w:t>
-      </w:r>
-      <w:proofErr w:type="spellStart"/>
-      <w:r>
-        <w:rPr>
-          <w:lang w:val="en-GB"/>
-        </w:rPr>
-        <w:t>EmployeePlan</w:t>
-      </w:r>
-      <w:proofErr w:type="spellEnd"/>
-      <w:r>
-        <w:rPr>
-          <w:lang w:val="en-GB"/>
-        </w:rPr>
-        <w:t xml:space="preserve"> ep USING (</w:t>
-      </w:r>
-      <w:proofErr w:type="spellStart"/>
-      <w:r>
-        <w:rPr>
-          <w:lang w:val="en-GB"/>
-        </w:rPr>
-        <w:t>employeeID</w:t>
-      </w:r>
-      <w:proofErr w:type="spellEnd"/>
-      <w:r>
-        <w:rPr>
-          <w:lang w:val="en-GB"/>
-        </w:rPr>
-        <w:t>)</w:t>
-      </w:r>
-      <w:r>
-        <w:rPr>
-          <w:lang w:val="en-GB"/>
-        </w:rPr>
-        <w:br/>
-      </w:r>
-      <w:r>
-        <w:rPr>
-          <w:lang w:val="en-GB"/>
-        </w:rPr>
-        <w:t xml:space="preserve">JOIN Plan pl ON </w:t>
-      </w:r>
-      <w:proofErr w:type="spellStart"/>
-      <w:r>
-        <w:rPr>
-          <w:lang w:val="en-GB"/>
-        </w:rPr>
-        <w:t>pl.planID</w:t>
-      </w:r>
-      <w:proofErr w:type="spellEnd"/>
-      <w:r>
-        <w:rPr>
-          <w:lang w:val="en-GB"/>
-        </w:rPr>
-        <w:t xml:space="preserve"> = </w:t>
-      </w:r>
-      <w:proofErr w:type="spellStart"/>
-      <w:r>
-        <w:rPr>
-          <w:lang w:val="en-GB"/>
-        </w:rPr>
-        <w:t>ep.planID</w:t>
-      </w:r>
-      <w:proofErr w:type="spellEnd"/>
-      <w:r>
-        <w:rPr>
-          <w:lang w:val="en-GB"/>
-        </w:rPr>
-        <w:br/>
-      </w:r>
-      <w:r>
-        <w:rPr>
-          <w:lang w:val="en-GB"/>
-        </w:rPr>
-        <w:t xml:space="preserve">JOIN Project </w:t>
-      </w:r>
-      <w:proofErr w:type="spellStart"/>
-      <w:r>
-        <w:rPr>
-          <w:lang w:val="en-GB"/>
-        </w:rPr>
-        <w:t>pr.projectID</w:t>
-      </w:r>
-      <w:proofErr w:type="spellEnd"/>
-      <w:r>
-        <w:rPr>
-          <w:lang w:val="en-GB"/>
-        </w:rPr>
-        <w:t xml:space="preserve"> = </w:t>
-      </w:r>
-      <w:proofErr w:type="spellStart"/>
-      <w:r>
-        <w:rPr>
-          <w:lang w:val="en-GB"/>
-        </w:rPr>
-        <w:t>pl.projectID</w:t>
-      </w:r>
-      <w:proofErr w:type="spellEnd"/>
-      <w:r>
-        <w:rPr>
-          <w:lang w:val="en-GB"/>
-        </w:rPr>
-        <w:br/>
-      </w:r>
-      <w:r>
-        <w:rPr>
-          <w:lang w:val="en-GB"/>
-        </w:rPr>
-        <w:t xml:space="preserve">WHERE </w:t>
-      </w:r>
-      <w:proofErr w:type="spellStart"/>
-      <w:r>
-        <w:rPr>
-          <w:lang w:val="en-GB"/>
-        </w:rPr>
-        <w:t>pr.projectName</w:t>
-      </w:r>
-      <w:proofErr w:type="spellEnd"/>
-      <w:r>
-        <w:rPr>
-          <w:lang w:val="en-GB"/>
-        </w:rPr>
-        <w:t xml:space="preserve"> = 'A' AND </w:t>
-      </w:r>
-      <w:proofErr w:type="spellStart"/>
-      <w:r>
-        <w:rPr>
-          <w:lang w:val="en-GB"/>
-        </w:rPr>
-        <w:t>pl.planName</w:t>
-      </w:r>
-      <w:proofErr w:type="spellEnd"/>
-      <w:r>
-        <w:rPr>
-          <w:lang w:val="en-GB"/>
-        </w:rPr>
-        <w:t xml:space="preserve"> = 'B';</w:t>
-      </w:r>
-    </w:p>
-    <w:p>
-      <w:pPr>
-        <w:rPr>
-          <w:lang w:val="en-GB"/>
-        </w:rPr>
-      </w:pPr>
-    </w:p>
-    <w:p>
-      <w:pPr>
-        <w:rPr>
-          <w:lang w:val="en-GB"/>
-        </w:rPr>
-      </w:pPr>
-    </w:p>
-    <w:p>
-      <w:pPr>
-        <w:rPr>
-          <w:lang w:val="en-GB"/>
-        </w:rPr>
-      </w:pPr>
-    </w:p>
-    <w:p>
-      <w:pPr>
-        <w:rPr>
-          <w:lang w:val="en-GB"/>
-        </w:rPr>
-      </w:pPr>
+        <w:t>JOIN EmployeePlan ep USING (employeeID)</w:t>
+      </w:r>
+      <w:r>
+        <w:rPr>
+          <w:lang w:val="en-GB"/>
+        </w:rPr>
+        <w:br/>
+      </w:r>
+      <w:r>
+        <w:rPr>
+          <w:lang w:val="en-GB"/>
+        </w:rPr>
+        <w:t>JOIN Plan pl ON pl.planID = ep.planID</w:t>
+      </w:r>
+      <w:r>
+        <w:rPr>
+          <w:lang w:val="en-GB"/>
+        </w:rPr>
+        <w:br/>
+      </w:r>
+      <w:r>
+        <w:rPr>
+          <w:lang w:val="en-GB"/>
+        </w:rPr>
+        <w:t>JOIN Project pr.projectID = pl.projectID</w:t>
+      </w:r>
+      <w:r>
+        <w:rPr>
+          <w:lang w:val="en-GB"/>
+        </w:rPr>
+        <w:br/>
+      </w:r>
+      <w:r>
+        <w:rPr>
+          <w:lang w:val="en-GB"/>
+        </w:rPr>
+        <w:t>WHERE pr.projectName = 'A' AND pl.planName = 'B';</w:t>
+      </w:r>
+    </w:p>
+    <w:p>
+      <w:pPr>
+        <w:rPr>
+          <w:lang w:val="en-GB"/>
+        </w:rPr>
+      </w:pPr>
+    </w:p>
+    <w:p>
+      <w:pPr>
+        <w:rPr>
+          <w:lang w:val="en-GB"/>
+        </w:rPr>
+      </w:pPr>
+      <w:r>
+        <w:rPr>
+          <w:lang w:val="en-GB"/>
+        </w:rPr>
+        <w:t>SELECT COUNT(employeeID)</w:t>
+      </w:r>
+      <w:r>
+        <w:rPr>
+          <w:lang w:val="en-GB"/>
+        </w:rPr>
+        <w:br/>
+      </w:r>
+      <w:r>
+        <w:rPr>
+          <w:lang w:val="en-GB"/>
+        </w:rPr>
+        <w:t>FROM Employee</w:t>
+      </w:r>
+      <w:r>
+        <w:rPr>
+          <w:lang w:val="en-GB"/>
+        </w:rPr>
+        <w:br/>
+      </w:r>
+      <w:r>
+        <w:rPr>
+          <w:lang w:val="en-GB"/>
+        </w:rPr>
+        <w:t>LEFT JOIN EmployeePlan ep USING (employeeID)</w:t>
+      </w:r>
+      <w:r>
+        <w:rPr>
+          <w:lang w:val="en-GB"/>
+        </w:rPr>
+        <w:br/>
+      </w:r>
+      <w:r>
+        <w:rPr>
+          <w:lang w:val="en-GB"/>
+        </w:rPr>
+        <w:t>WHERE ep.planID IN (</w:t>
+      </w:r>
+      <w:r>
+        <w:rPr>
+          <w:lang w:val="en-GB"/>
+        </w:rPr>
+        <w:br/>
+      </w:r>
+      <w:r>
+        <w:rPr>
+          <w:lang w:val="en-GB"/>
+        </w:rPr>
+        <w:t xml:space="preserve">    SELECT planID</w:t>
+      </w:r>
+      <w:r>
+        <w:rPr>
+          <w:lang w:val="en-GB"/>
+        </w:rPr>
+        <w:br/>
+      </w:r>
+      <w:r>
+        <w:rPr>
+          <w:lang w:val="en-GB"/>
+        </w:rPr>
+        <w:t xml:space="preserve">    FROM PLAN</w:t>
+      </w:r>
+      <w:r>
+        <w:rPr>
+          <w:lang w:val="en-GB"/>
+        </w:rPr>
+        <w:br/>
+      </w:r>
+      <w:r>
+        <w:rPr>
+          <w:lang w:val="en-GB"/>
+        </w:rPr>
+        <w:t xml:space="preserve">    WHERE planName = 'B'</w:t>
+      </w:r>
+      <w:r>
+        <w:rPr>
+          <w:lang w:val="en-GB"/>
+        </w:rPr>
+        <w:br/>
+      </w:r>
+      <w:r>
+        <w:rPr>
+          <w:lang w:val="en-GB"/>
+        </w:rPr>
+        <w:t xml:space="preserve">        AND projectID IN (</w:t>
+      </w:r>
+      <w:r>
+        <w:rPr>
+          <w:lang w:val="en-GB"/>
+        </w:rPr>
+        <w:br/>
+      </w:r>
+      <w:r>
+        <w:rPr>
+          <w:lang w:val="en-GB"/>
+        </w:rPr>
+        <w:t xml:space="preserve">        SELECT projectID</w:t>
+      </w:r>
+      <w:r>
+        <w:rPr>
+          <w:lang w:val="en-GB"/>
+        </w:rPr>
+        <w:br/>
+      </w:r>
+      <w:r>
+        <w:rPr>
+          <w:lang w:val="en-GB"/>
+        </w:rPr>
+        <w:t xml:space="preserve">        FROM project</w:t>
+      </w:r>
+      <w:r>
+        <w:rPr>
+          <w:lang w:val="en-GB"/>
+        </w:rPr>
+        <w:br/>
+      </w:r>
+      <w:r>
+        <w:rPr>
+          <w:lang w:val="en-GB"/>
+        </w:rPr>
+        <w:t xml:space="preserve">        WHERE projectName = 'A'</w:t>
+      </w:r>
+      <w:r>
+        <w:rPr>
+          <w:lang w:val="en-GB"/>
+        </w:rPr>
+        <w:br/>
+      </w:r>
+      <w:r>
+        <w:rPr>
+          <w:lang w:val="en-GB"/>
+        </w:rPr>
+        <w:t xml:space="preserve">    )</w:t>
+      </w:r>
+      <w:r>
+        <w:rPr>
+          <w:lang w:val="en-GB"/>
+        </w:rPr>
+        <w:br/>
+      </w:r>
+      <w:r>
+        <w:rPr>
+          <w:lang w:val="en-GB"/>
+        </w:rPr>
+        <w:t>);</w:t>
+      </w:r>
+    </w:p>
+    <w:p>
+      <w:pPr>
+        <w:rPr>
+          <w:lang w:val="en-GB"/>
+        </w:rPr>
+      </w:pPr>
+    </w:p>
+    <w:p>
+      <w:pPr>
+        <w:rPr>
+          <w:b/>
+          <w:bCs/>
+          <w:u w:val="single"/>
+          <w:lang w:val="en-GB"/>
+        </w:rPr>
+      </w:pPr>
+      <w:r>
+        <w:rPr>
+          <w:b/>
+          <w:bCs/>
+          <w:u w:val="single"/>
+          <w:lang w:val="en-GB"/>
+        </w:rPr>
+        <w:t>Retrieve the names of plans made for project “A” with least cost.</w:t>
+      </w:r>
+    </w:p>
+    <w:p>
+      <w:pPr>
+        <w:rPr>
+          <w:lang w:val="en-GB"/>
+        </w:rPr>
+      </w:pPr>
+    </w:p>
+    <w:p>
+      <w:pPr>
+        <w:rPr>
+          <w:lang w:val="en-GB"/>
+        </w:rPr>
+      </w:pPr>
+    </w:p>
+    <w:p>
+      <w:pPr>
+        <w:rPr>
+          <w:b/>
+          <w:bCs/>
+          <w:u w:val="single"/>
+          <w:lang w:val="en-GB"/>
+        </w:rPr>
+      </w:pPr>
+      <w:r>
+        <w:rPr>
+          <w:b/>
+          <w:bCs/>
+          <w:u w:val="single"/>
+          <w:lang w:val="en-GB"/>
+        </w:rPr>
+        <w:t>Retrieve all the employee’s name and their least working time with respect to different</w:t>
+      </w:r>
+      <w:r>
+        <w:rPr>
+          <w:b/>
+          <w:bCs/>
+          <w:u w:val="single"/>
+          <w:lang w:val="en-GB"/>
+        </w:rPr>
+        <w:t xml:space="preserve"> </w:t>
+      </w:r>
+      <w:r>
+        <w:rPr>
+          <w:b/>
+          <w:bCs/>
+          <w:u w:val="single"/>
+          <w:lang w:val="en-GB"/>
+        </w:rPr>
+        <w:t>project.</w:t>
+      </w:r>
+    </w:p>
+    <w:p>
+      <w:pPr>
+        <w:rPr>
+          <w:lang w:val="en-GB"/>
+        </w:rPr>
+      </w:pPr>
+      <w:r>
+        <w:rPr>
+          <w:lang w:val="en-GB"/>
+        </w:rPr>
+        <w:t>SELECT employeeID, activityLength</w:t>
+      </w:r>
+      <w:r>
+        <w:rPr>
+          <w:lang w:val="en-GB"/>
+        </w:rPr>
+        <w:br/>
+      </w:r>
+      <w:r>
+        <w:rPr>
+          <w:lang w:val="en-GB"/>
+        </w:rPr>
+        <w:t>FROM (</w:t>
+      </w:r>
+      <w:r>
+        <w:rPr>
+          <w:lang w:val="en-GB"/>
+        </w:rPr>
+        <w:br/>
+      </w:r>
+      <w:r>
+        <w:rPr>
+          <w:lang w:val="en-GB"/>
+        </w:rPr>
+        <w:t xml:space="preserve">    SELECT employeeID, activityLength, Plan.projectID</w:t>
+      </w:r>
+      <w:r>
+        <w:rPr>
+          <w:lang w:val="en-GB"/>
+        </w:rPr>
+        <w:br/>
+      </w:r>
+      <w:r>
+        <w:rPr>
+          <w:lang w:val="en-GB"/>
+        </w:rPr>
+        <w:t xml:space="preserve">    FROM PlanActivity</w:t>
+      </w:r>
+      <w:r>
+        <w:rPr>
+          <w:lang w:val="en-GB"/>
+        </w:rPr>
+        <w:br/>
+      </w:r>
+      <w:r>
+        <w:rPr>
+          <w:lang w:val="en-GB"/>
+        </w:rPr>
+        <w:t xml:space="preserve">    LEFT JOIN Plan USING (planID)) as tableA</w:t>
+      </w:r>
+      <w:r>
+        <w:rPr>
+          <w:lang w:val="en-GB"/>
+        </w:rPr>
+        <w:br/>
+      </w:r>
+      <w:r>
+        <w:rPr>
+          <w:lang w:val="en-GB"/>
+        </w:rPr>
+        <w:t>WHERE (employeeID, MAX(activityLength)) IN tableA</w:t>
+      </w:r>
+      <w:r>
+        <w:rPr>
+          <w:lang w:val="en-GB"/>
+        </w:rPr>
+        <w:br/>
+      </w:r>
+      <w:r>
+        <w:rPr>
+          <w:lang w:val="en-GB"/>
+        </w:rPr>
+        <w:t>GROUP BY tableA.projectID</w:t>
+      </w:r>
+    </w:p>
+    <w:p>
+      <w:pPr>
+        <w:rPr>
+          <w:lang w:val="en-GB"/>
+        </w:rPr>
+      </w:pPr>
+    </w:p>
+    <w:p>
+      <w:pPr>
+        <w:rPr>
+          <w:b/>
+          <w:bCs/>
+          <w:u w:val="single"/>
+          <w:lang w:val="en-GB"/>
+        </w:rPr>
+      </w:pPr>
+      <w:r>
+        <w:rPr>
+          <w:b/>
+          <w:bCs/>
+          <w:u w:val="single"/>
+          <w:lang w:val="en-GB"/>
+        </w:rPr>
+        <w:lastRenderedPageBreak/>
+        <w:t>Retrieve all the plans for project with order of their working period.</w:t>
+      </w:r>
+    </w:p>
+    <w:p>
+      <w:pPr>
+        <w:rPr>
+          <w:lang w:val="en-GB"/>
+        </w:rPr>
+      </w:pPr>
+      <w:r>
+        <w:rPr>
+          <w:lang w:val="en-GB"/>
+        </w:rPr>
+        <w:t>SELECT *</w:t>
+      </w:r>
+      <w:r>
+        <w:rPr>
+          <w:lang w:val="en-GB"/>
+        </w:rPr>
+        <w:br/>
+      </w:r>
+      <w:r>
+        <w:rPr>
+          <w:lang w:val="en-GB"/>
+        </w:rPr>
+        <w:t>FROM Plan</w:t>
+      </w:r>
+      <w:r>
+        <w:rPr>
+          <w:lang w:val="en-GB"/>
+        </w:rPr>
+        <w:br/>
+      </w:r>
+      <w:r>
+        <w:rPr>
+          <w:lang w:val="en-GB"/>
+        </w:rPr>
+        <w:t>WHERE projectID IN (</w:t>
+      </w:r>
+      <w:r>
+        <w:rPr>
+          <w:lang w:val="en-GB"/>
+        </w:rPr>
+        <w:br/>
+      </w:r>
+      <w:r>
+        <w:rPr>
+          <w:lang w:val="en-GB"/>
+        </w:rPr>
+        <w:t xml:space="preserve">    SELECT projectID</w:t>
+      </w:r>
+      <w:r>
+        <w:rPr>
+          <w:lang w:val="en-GB"/>
+        </w:rPr>
+        <w:br/>
+      </w:r>
+      <w:r>
+        <w:rPr>
+          <w:lang w:val="en-GB"/>
+        </w:rPr>
+        <w:t xml:space="preserve">    FROM Project</w:t>
+      </w:r>
+      <w:r>
+        <w:rPr>
+          <w:lang w:val="en-GB"/>
+        </w:rPr>
+        <w:br/>
+      </w:r>
+      <w:r>
+        <w:rPr>
+          <w:lang w:val="en-GB"/>
+        </w:rPr>
+        <w:t xml:space="preserve">    ORDER BY StartDate</w:t>
+      </w:r>
+      <w:r>
+        <w:rPr>
+          <w:lang w:val="en-GB"/>
+        </w:rPr>
+        <w:br/>
+      </w:r>
+      <w:r>
+        <w:rPr>
+          <w:lang w:val="en-GB"/>
+        </w:rPr>
+        <w:t>);</w:t>
+      </w:r>
+    </w:p>
+    <w:p>
+      <w:pPr>
+        <w:rPr>
+          <w:lang w:val="en-GB"/>
+        </w:rPr>
+      </w:pPr>
+    </w:p>
+    <w:p>
+      <w:pPr>
+        <w:rPr>
+          <w:lang w:val="en-GB"/>
+        </w:rPr>
+      </w:pPr>
+      <w:r>
+        <w:rPr>
+          <w:lang w:val="en-GB"/>
+        </w:rPr>
+        <w:t># We assume here that “working period” means the project length</w:t>
+      </w:r>
+      <w:r>
+        <w:rPr>
+          <w:lang w:val="en-GB"/>
+        </w:rPr>
+        <w:t xml:space="preserve"> in days</w:t>
+      </w:r>
+      <w:r>
+        <w:rPr>
+          <w:lang w:val="en-GB"/>
+        </w:rPr>
+        <w:t>, in ascending order from lowest to highest</w:t>
+      </w:r>
+    </w:p>
+    <w:p>
+      <w:pPr>
+        <w:rPr>
+          <w:lang w:val="en-GB"/>
+        </w:rPr>
+      </w:pPr>
+      <w:r>
+        <w:rPr>
+          <w:lang w:val="en-GB"/>
+        </w:rPr>
+        <w:t>SELECT *</w:t>
+      </w:r>
+      <w:r>
+        <w:rPr>
+          <w:lang w:val="en-GB"/>
+        </w:rPr>
+        <w:br/>
+      </w:r>
+      <w:r>
+        <w:rPr>
+          <w:lang w:val="en-GB"/>
+        </w:rPr>
+        <w:t>FROM Plan</w:t>
+      </w:r>
+      <w:r>
+        <w:rPr>
+          <w:lang w:val="en-GB"/>
+        </w:rPr>
+        <w:br/>
+      </w:r>
+      <w:r>
+        <w:rPr>
+          <w:lang w:val="en-GB"/>
+        </w:rPr>
+        <w:t>WHERE projectID IN (</w:t>
+      </w:r>
+      <w:r>
+        <w:rPr>
+          <w:lang w:val="en-GB"/>
+        </w:rPr>
+        <w:br/>
+      </w:r>
+      <w:r>
+        <w:rPr>
+          <w:lang w:val="en-GB"/>
+        </w:rPr>
+        <w:t xml:space="preserve">    SELECT projectID</w:t>
+      </w:r>
+      <w:r>
+        <w:rPr>
+          <w:lang w:val="en-GB"/>
+        </w:rPr>
+        <w:br/>
+      </w:r>
+      <w:r>
+        <w:rPr>
+          <w:lang w:val="en-GB"/>
+        </w:rPr>
+        <w:t xml:space="preserve">    FROM Project</w:t>
+      </w:r>
+      <w:r>
+        <w:rPr>
+          <w:lang w:val="en-GB"/>
+        </w:rPr>
+        <w:br/>
+      </w:r>
+      <w:r>
+        <w:rPr>
+          <w:lang w:val="en-GB"/>
+        </w:rPr>
+        <w:t xml:space="preserve">    ORDER BY DATEDIFF(day, startDate, endDate))</w:t>
+      </w:r>
+      <w:r>
+        <w:rPr>
+          <w:lang w:val="en-GB"/>
+        </w:rPr>
+        <w:br/>
+      </w:r>
+      <w:r>
+        <w:rPr>
+          <w:lang w:val="en-GB"/>
+        </w:rPr>
+        <w:t>);</w:t>
+      </w:r>
     </w:p>
     <w:sectPr>
       <w:pgSz w:w="11906" w:h="16838"/>
@@ -698,6 +1120,17 @@
     <w:semiHidden/>
     <w:unhideWhenUsed/>
   </w:style>
+  <w:style w:type="paragraph" w:styleId="Listeavsnitt">
+    <w:name w:val="List Paragraph"/>
+    <w:basedOn w:val="Normal"/>
+    <w:uiPriority w:val="34"/>
+    <w:qFormat/>
+    <w:rsid w:val="00BC0016"/>
+    <w:pPr>
+      <w:ind w:left="720"/>
+      <w:contextualSpacing/>
+    </w:pPr>
+  </w:style>
 </w:styles>
 </file>
 

</xml_diff>